<commit_message>
Bootloader & Project Documents
Bootloader and project documents
Academic papers
</commit_message>
<xml_diff>
--- a/Projects/PNW/Academic_Papers/Literature_Review_Bibliography.docx
+++ b/Projects/PNW/Academic_Papers/Literature_Review_Bibliography.docx
@@ -619,6 +619,61 @@
       </w:hyperlink>
       <w:r>
         <w:t xml:space="preserve"> </w:t>
+      </w:r>
+    </w:p>
+    <w:p>
+      <w:pPr>
+        <w:pStyle w:val="ListParagraph"/>
+        <w:numPr>
+          <w:ilvl w:val="0"/>
+          <w:numId w:val="1"/>
+        </w:numPr>
+      </w:pPr>
+      <w:hyperlink r:id="rId18" w:history="1">
+        <w:r>
+          <w:rPr>
+            <w:rStyle w:val="Hyperlink"/>
+          </w:rPr>
+          <w:t>https://www.sciencemag.org/news/2015/10/sensors-may-soon-give-prosthetics-lifelike-sense-touch</w:t>
+        </w:r>
+      </w:hyperlink>
+      <w:r>
+        <w:t xml:space="preserve"> </w:t>
+      </w:r>
+    </w:p>
+    <w:p>
+      <w:pPr>
+        <w:pStyle w:val="ListParagraph"/>
+        <w:numPr>
+          <w:ilvl w:val="0"/>
+          <w:numId w:val="1"/>
+        </w:numPr>
+      </w:pPr>
+      <w:hyperlink r:id="rId19" w:history="1">
+        <w:r>
+          <w:rPr>
+            <w:rStyle w:val="Hyperlink"/>
+          </w:rPr>
+          <w:t>https://www.rehabmart.com/product/smart-glove-for-stroke-rehabilitation-by-neofect-49247.html?gclid=Cj0KCQiA3NX_BRDQARIsALA3fILmFJC7fMqFPAU3qoxPEqXB0Ly_DZAwrzM9IlDR2tFiQVmghzk41lYaAuGyEALw_wcB</w:t>
+        </w:r>
+      </w:hyperlink>
+      <w:r>
+        <w:t xml:space="preserve"> </w:t>
+      </w:r>
+    </w:p>
+    <w:p>
+      <w:pPr>
+        <w:pStyle w:val="ListParagraph"/>
+        <w:numPr>
+          <w:ilvl w:val="0"/>
+          <w:numId w:val="1"/>
+        </w:numPr>
+      </w:pPr>
+      <w:r>
+        <w:t>DOI: 10.1016/j.mejo.2018.01.014</w:t>
+      </w:r>
+      <w:r>
+        <w:t xml:space="preserve"> “Wearable technologies for hand joints monitoring for rehabilitation</w:t>
       </w:r>
     </w:p>
     <w:p>
@@ -1508,21 +1563,12 @@
 </file>
 
 <file path=customXml/item1.xml><?xml version="1.0" encoding="utf-8"?>
-<?mso-contentType ?>
-<FormTemplates xmlns="http://schemas.microsoft.com/sharepoint/v3/contenttype/forms">
-  <Display>DocumentLibraryForm</Display>
-  <Edit>DocumentLibraryForm</Edit>
-  <New>DocumentLibraryForm</New>
-</FormTemplates>
-</file>
-
-<file path=customXml/item2.xml><?xml version="1.0" encoding="utf-8"?>
 <p:properties xmlns:p="http://schemas.microsoft.com/office/2006/metadata/properties" xmlns:xsi="http://www.w3.org/2001/XMLSchema-instance" xmlns:pc="http://schemas.microsoft.com/office/infopath/2007/PartnerControls">
   <documentManagement/>
 </p:properties>
 </file>
 
-<file path=customXml/item3.xml><?xml version="1.0" encoding="utf-8"?>
+<file path=customXml/item2.xml><?xml version="1.0" encoding="utf-8"?>
 <ct:contentTypeSchema xmlns:ct="http://schemas.microsoft.com/office/2006/metadata/contentType" xmlns:ma="http://schemas.microsoft.com/office/2006/metadata/properties/metaAttributes" ct:_="" ma:_="" ma:contentTypeName="Document" ma:contentTypeID="0x0101001CD4DB6F1716154C9E46BB777C7DA8CB" ma:contentTypeVersion="7" ma:contentTypeDescription="Create a new document." ma:contentTypeScope="" ma:versionID="002543ebb9b11071130620065ee5382d">
   <xsd:schema xmlns:xsd="http://www.w3.org/2001/XMLSchema" xmlns:xs="http://www.w3.org/2001/XMLSchema" xmlns:p="http://schemas.microsoft.com/office/2006/metadata/properties" xmlns:ns3="104bc265-cc09-4293-9d7c-4256d1e8a058" xmlns:ns4="3027c6c8-571e-448d-ae73-006a3dbfec22" targetNamespace="http://schemas.microsoft.com/office/2006/metadata/properties" ma:root="true" ma:fieldsID="b3e4c3860d598ae98456b885c6bbb96a" ns3:_="" ns4:_="">
     <xsd:import namespace="104bc265-cc09-4293-9d7c-4256d1e8a058"/>
@@ -1707,15 +1753,16 @@
 </ct:contentTypeSchema>
 </file>
 
-<file path=customXml/itemProps1.xml><?xml version="1.0" encoding="utf-8"?>
-<ds:datastoreItem xmlns:ds="http://schemas.openxmlformats.org/officeDocument/2006/customXml" ds:itemID="{E1FDACB3-0194-42B9-9481-B71850B87773}">
-  <ds:schemaRefs>
-    <ds:schemaRef ds:uri="http://schemas.microsoft.com/sharepoint/v3/contenttype/forms"/>
-  </ds:schemaRefs>
-</ds:datastoreItem>
+<file path=customXml/item3.xml><?xml version="1.0" encoding="utf-8"?>
+<?mso-contentType ?>
+<FormTemplates xmlns="http://schemas.microsoft.com/sharepoint/v3/contenttype/forms">
+  <Display>DocumentLibraryForm</Display>
+  <Edit>DocumentLibraryForm</Edit>
+  <New>DocumentLibraryForm</New>
+</FormTemplates>
 </file>
 
-<file path=customXml/itemProps2.xml><?xml version="1.0" encoding="utf-8"?>
+<file path=customXml/itemProps1.xml><?xml version="1.0" encoding="utf-8"?>
 <ds:datastoreItem xmlns:ds="http://schemas.openxmlformats.org/officeDocument/2006/customXml" ds:itemID="{43799239-73BE-4AD4-994A-82B3FC3C71FA}">
   <ds:schemaRefs>
     <ds:schemaRef ds:uri="http://schemas.microsoft.com/office/2006/metadata/properties"/>
@@ -1724,7 +1771,7 @@
 </ds:datastoreItem>
 </file>
 
-<file path=customXml/itemProps3.xml><?xml version="1.0" encoding="utf-8"?>
+<file path=customXml/itemProps2.xml><?xml version="1.0" encoding="utf-8"?>
 <ds:datastoreItem xmlns:ds="http://schemas.openxmlformats.org/officeDocument/2006/customXml" ds:itemID="{6B031169-6053-4D6A-940C-CD471AE61527}">
   <ds:schemaRefs>
     <ds:schemaRef ds:uri="http://schemas.microsoft.com/office/2006/metadata/contentType"/>
@@ -1741,4 +1788,12 @@
     <ds:schemaRef ds:uri="http://schemas.microsoft.com/internal/obd"/>
   </ds:schemaRefs>
 </ds:datastoreItem>
+</file>
+
+<file path=customXml/itemProps3.xml><?xml version="1.0" encoding="utf-8"?>
+<ds:datastoreItem xmlns:ds="http://schemas.openxmlformats.org/officeDocument/2006/customXml" ds:itemID="{E1FDACB3-0194-42B9-9481-B71850B87773}">
+  <ds:schemaRefs>
+    <ds:schemaRef ds:uri="http://schemas.microsoft.com/sharepoint/v3/contenttype/forms"/>
+  </ds:schemaRefs>
+</ds:datastoreItem>
 </file>
</xml_diff>

<commit_message>
Presentations & Python nrf52840 dongle
Uploading Presentations for review
Python code to communicate with nordic dongle
</commit_message>
<xml_diff>
--- a/Projects/PNW/Academic_Papers/Literature_Review_Bibliography.docx
+++ b/Projects/PNW/Academic_Papers/Literature_Review_Bibliography.docx
@@ -104,116 +104,131 @@
         </w:numPr>
       </w:pPr>
       <w:r>
-        <w:t xml:space="preserve">Josie Hughes, M. C. G. C. W. M. D. R., Andrew Spielberg. A simple, inexpensive, wearable glove with hybrid </w:t>
+        <w:t>Josie Hughes, M. C. G. C. W. M. D. R., Andrew Spielberg. A simple, inexpensive, wearable glove with hybrid resistive</w:t>
+      </w:r>
+      <w:r>
+        <w:t xml:space="preserve"> </w:t>
+      </w:r>
+      <w:r>
+        <w:t xml:space="preserve">pressure sensors for computational sensing, proprioception, and task identification. Adv. </w:t>
       </w:r>
       <w:proofErr w:type="spellStart"/>
       <w:r>
-        <w:t>resistivepressure</w:t>
+        <w:t>Intell</w:t>
       </w:r>
       <w:proofErr w:type="spellEnd"/>
       <w:r>
-        <w:t xml:space="preserve"> sensors for computational sensing, proprioception, and task identification. Adv. </w:t>
+        <w:t xml:space="preserve">. Syst. DOI: https://doi.org/ 10.1002/aisy.202000002 (2020). </w:t>
+      </w:r>
+    </w:p>
+    <w:p>
+      <w:pPr>
+        <w:pStyle w:val="ListParagraph"/>
+        <w:numPr>
+          <w:ilvl w:val="0"/>
+          <w:numId w:val="1"/>
+        </w:numPr>
+      </w:pPr>
+      <w:r>
+        <w:t xml:space="preserve">Siyi Xu, W. H. J. O. T. W. J. R. F. S. K. S. V. C. S. A. W. R. E. C. G. R. J. W., Daniel M. Vogt. Biocompatible soft fluidic strain and force sensors for wearable devices. Adv. </w:t>
       </w:r>
       <w:proofErr w:type="spellStart"/>
       <w:r>
-        <w:t>Intell</w:t>
+        <w:t>Funct</w:t>
       </w:r>
       <w:proofErr w:type="spellEnd"/>
       <w:r>
-        <w:t xml:space="preserve">. Syst. DOI: https://doi.org/ 10.1002/aisy.202000002 (2020). </w:t>
-      </w:r>
-    </w:p>
-    <w:p>
-      <w:pPr>
-        <w:pStyle w:val="ListParagraph"/>
-        <w:numPr>
-          <w:ilvl w:val="0"/>
-          <w:numId w:val="1"/>
-        </w:numPr>
-      </w:pPr>
-      <w:r>
-        <w:t xml:space="preserve">Siyi Xu, W. H. J. O. T. W. J. R. F. S. K. S. V. C. S. A. W. R. E. C. G. R. J. W., Daniel M. Vogt. Biocompatible soft fluidic strain and force sensors for wearable devices. Adv. </w:t>
-      </w:r>
+        <w:t xml:space="preserve">. Mater. DOI: https://doi.org/10.1002/adfm.201807058 (2019). </w:t>
+      </w:r>
+    </w:p>
+    <w:p>
+      <w:pPr>
+        <w:pStyle w:val="ListParagraph"/>
+        <w:numPr>
+          <w:ilvl w:val="0"/>
+          <w:numId w:val="1"/>
+        </w:numPr>
+      </w:pPr>
       <w:proofErr w:type="spellStart"/>
       <w:r>
-        <w:t>Funct</w:t>
+        <w:t>Jaemin</w:t>
       </w:r>
       <w:proofErr w:type="spellEnd"/>
       <w:r>
-        <w:t xml:space="preserve">. Mater. DOI: https://doi.org/10.1002/adfm.201807058 (2019). </w:t>
-      </w:r>
-    </w:p>
-    <w:p>
-      <w:pPr>
-        <w:pStyle w:val="ListParagraph"/>
-        <w:numPr>
-          <w:ilvl w:val="0"/>
-          <w:numId w:val="1"/>
-        </w:numPr>
-      </w:pPr>
+        <w:t xml:space="preserve"> Kim, H. J. S. R. G. H. R. C. D. S. Y. H. J. M. S. C. C. S. J. K. C. D. J. S.-T. L. J. H. K. S. H. C. T. H. D.-H. K., </w:t>
+      </w:r>
       <w:proofErr w:type="spellStart"/>
       <w:r>
-        <w:t>Jaemin</w:t>
+        <w:t>Mincheol</w:t>
       </w:r>
       <w:proofErr w:type="spellEnd"/>
       <w:r>
-        <w:t xml:space="preserve"> Kim, H. J. S. R. G. H. R. C. D. S. Y. H. J. M. S. C. C. S. J. K. C. D. J. S.-T. L. J. H. K. S. H. C. T. H. D.-H. K., </w:t>
+        <w:t xml:space="preserve"> Lee. Stretchable silicon nanoribbon electronics for skin prosthesis. Nat. </w:t>
       </w:r>
       <w:proofErr w:type="spellStart"/>
       <w:r>
-        <w:t>Mincheol</w:t>
+        <w:t>Commun</w:t>
       </w:r>
       <w:proofErr w:type="spellEnd"/>
       <w:r>
-        <w:t xml:space="preserve"> Lee. Stretchable silicon nanoribbon electronics for skin prosthesis. Nat. </w:t>
+        <w:t>. DOI: https://doi.org/10.1038/ncomms6747 (2014).</w:t>
+      </w:r>
+    </w:p>
+    <w:p>
+      <w:pPr>
+        <w:pStyle w:val="ListParagraph"/>
+        <w:numPr>
+          <w:ilvl w:val="0"/>
+          <w:numId w:val="1"/>
+        </w:numPr>
+      </w:pPr>
+      <w:r>
+        <w:t xml:space="preserve">Todd Hester, D. M. S. B. K. M. A. J. S. P. B., Richard Hughes. Using wearable sensors to measure motor abilities following stroke. IEEE Xplore DOI: https://doi.org/10.1109/BSN.2006.57 (2006). </w:t>
+      </w:r>
+    </w:p>
+    <w:p>
+      <w:pPr>
+        <w:pStyle w:val="ListParagraph"/>
+        <w:numPr>
+          <w:ilvl w:val="0"/>
+          <w:numId w:val="1"/>
+        </w:numPr>
+      </w:pPr>
+      <w:r>
+        <w:t xml:space="preserve">Ivana </w:t>
       </w:r>
       <w:proofErr w:type="spellStart"/>
       <w:r>
-        <w:t>Commun</w:t>
+        <w:t>Cuberovic</w:t>
       </w:r>
       <w:proofErr w:type="spellEnd"/>
       <w:r>
-        <w:t>. DOI: https: //doi.org/10.1038/ncomms6747 (2014).</w:t>
-      </w:r>
-    </w:p>
-    <w:p>
-      <w:pPr>
-        <w:pStyle w:val="ListParagraph"/>
-        <w:numPr>
-          <w:ilvl w:val="0"/>
-          <w:numId w:val="1"/>
-        </w:numPr>
-      </w:pPr>
-      <w:r>
-        <w:t xml:space="preserve">Todd Hester, D. M. S. B. K. M. A. J. S. P. B., Richard Hughes. Using wearable sensors to measure motor abilities following stroke. IEEE Xplore DOI: https://doi.org/10.1109/BSN.2006.57 (2006). </w:t>
-      </w:r>
-    </w:p>
-    <w:p>
-      <w:pPr>
-        <w:pStyle w:val="ListParagraph"/>
-        <w:numPr>
-          <w:ilvl w:val="0"/>
-          <w:numId w:val="1"/>
-        </w:numPr>
-      </w:pPr>
-      <w:r>
-        <w:t xml:space="preserve">Ivana </w:t>
+        <w:t xml:space="preserve">, L. J. R. D. J. T. E. L. G., Anisha Gill. Using wearable sensors to measure motor abilities following stroke. Front. </w:t>
       </w:r>
       <w:proofErr w:type="spellStart"/>
       <w:r>
-        <w:t>Cuberovic</w:t>
+        <w:t>Neurosci</w:t>
       </w:r>
       <w:proofErr w:type="spellEnd"/>
       <w:r>
-        <w:t xml:space="preserve">, L. J. R. D. J. T. E. L. G., Anisha Gill. Using wearable sensors to measure motor abilities following stroke. Front. </w:t>
-      </w:r>
+        <w:t xml:space="preserve">. DOI: https://doi.org/10.3389/fnins.2019.00853 (2019). </w:t>
+      </w:r>
+    </w:p>
+    <w:p>
+      <w:pPr>
+        <w:pStyle w:val="ListParagraph"/>
+        <w:numPr>
+          <w:ilvl w:val="0"/>
+          <w:numId w:val="1"/>
+        </w:numPr>
+      </w:pPr>
       <w:proofErr w:type="spellStart"/>
       <w:r>
-        <w:t>Neurosci</w:t>
+        <w:t>Xiaoshi</w:t>
       </w:r>
       <w:proofErr w:type="spellEnd"/>
       <w:r>
-        <w:t xml:space="preserve">. DOI: https://doi.org/10.3389/fnins.2019.00853 (2019). </w:t>
+        <w:t xml:space="preserve"> Chen, L. W. S.-C. Y. L. D. X. L. Z. Z. Z., li Gong. A wearable hand rehabilitation system with soft gloves. IEEE Xplore DOI: https://doi.org/10.1109/TII.2020.3010369 (2020). </w:t>
       </w:r>
     </w:p>
     <w:p>
@@ -226,454 +241,1556 @@
       </w:pPr>
       <w:proofErr w:type="spellStart"/>
       <w:r>
-        <w:t>Xiaoshi</w:t>
+        <w:t>Leire</w:t>
       </w:r>
       <w:proofErr w:type="spellEnd"/>
       <w:r>
-        <w:t xml:space="preserve"> Chen, L. W. S.-C. Y. L. D. X. L. Z. Z. Z., li Gong. A wearable hand rehabilitation system with soft gloves. IEEE Xplore DOI: https://doi.org/10.1109/TII.2020.3010369 (2020). </w:t>
-      </w:r>
-    </w:p>
-    <w:p>
-      <w:pPr>
-        <w:pStyle w:val="ListParagraph"/>
-        <w:numPr>
-          <w:ilvl w:val="0"/>
-          <w:numId w:val="1"/>
-        </w:numPr>
-      </w:pPr>
+        <w:t xml:space="preserve"> </w:t>
+      </w:r>
       <w:proofErr w:type="spellStart"/>
       <w:r>
-        <w:t>Leire</w:t>
+        <w:t>Francés</w:t>
       </w:r>
       <w:proofErr w:type="spellEnd"/>
       <w:r>
-        <w:t xml:space="preserve"> </w:t>
+        <w:t xml:space="preserve">, M. I. R.-A. C., Paz </w:t>
       </w:r>
       <w:proofErr w:type="spellStart"/>
       <w:r>
-        <w:t>Francés</w:t>
+        <w:t>Morer</w:t>
       </w:r>
       <w:proofErr w:type="spellEnd"/>
       <w:r>
-        <w:t xml:space="preserve">, M. I. R.-A. C., Paz </w:t>
+        <w:t xml:space="preserve">. Design and development of a low-cost wearable glove to track forces exerted by workers in car assembly lines. Sensors (Basel) DOI: https://doi.org/10.3390/s19020296 (2019). </w:t>
+      </w:r>
+    </w:p>
+    <w:p>
+      <w:pPr>
+        <w:pStyle w:val="ListParagraph"/>
+        <w:numPr>
+          <w:ilvl w:val="0"/>
+          <w:numId w:val="1"/>
+        </w:numPr>
+      </w:pPr>
+      <w:r>
+        <w:t xml:space="preserve">K. </w:t>
       </w:r>
       <w:proofErr w:type="spellStart"/>
       <w:r>
-        <w:t>Morer</w:t>
+        <w:t>Niazmand</w:t>
       </w:r>
       <w:proofErr w:type="spellEnd"/>
       <w:r>
-        <w:t xml:space="preserve">. Design and development of a low-cost wearable glove to track forces exerted by workers in car assembly lines. Sensors (Basel) DOI: https://doi.org/10.3390/s19020296 (2019). </w:t>
-      </w:r>
-    </w:p>
-    <w:p>
-      <w:pPr>
-        <w:pStyle w:val="ListParagraph"/>
-        <w:numPr>
-          <w:ilvl w:val="0"/>
-          <w:numId w:val="1"/>
-        </w:numPr>
-      </w:pPr>
-      <w:r>
-        <w:t xml:space="preserve">K. </w:t>
+        <w:t xml:space="preserve">, A. K. U. M. F. J. H. M., K. </w:t>
       </w:r>
       <w:proofErr w:type="spellStart"/>
       <w:r>
-        <w:t>Niazmand</w:t>
+        <w:t>Tonn</w:t>
       </w:r>
       <w:proofErr w:type="spellEnd"/>
       <w:r>
-        <w:t xml:space="preserve">, A. K. U. M. F. J. H. M., K. </w:t>
+        <w:t xml:space="preserve"> &amp; </w:t>
       </w:r>
       <w:proofErr w:type="spellStart"/>
       <w:r>
-        <w:t>Tonn</w:t>
+        <w:t>Lueth</w:t>
       </w:r>
       <w:proofErr w:type="spellEnd"/>
       <w:r>
-        <w:t xml:space="preserve"> &amp; </w:t>
+        <w:t xml:space="preserve">, T. C. Quantitative evaluation of </w:t>
       </w:r>
       <w:proofErr w:type="spellStart"/>
       <w:r>
-        <w:t>Lueth</w:t>
+        <w:t>parkinson’s</w:t>
       </w:r>
       <w:proofErr w:type="spellEnd"/>
       <w:r>
-        <w:t xml:space="preserve">, T. C. Quantitative evaluation of </w:t>
-      </w:r>
+        <w:t xml:space="preserve"> disease using sensor based smart glove. IEEE Xplore DOI: https://doi.org/10.1109/CBMS.2011.5999113 (2010). </w:t>
+      </w:r>
+    </w:p>
+    <w:p>
+      <w:pPr>
+        <w:pStyle w:val="ListParagraph"/>
+        <w:numPr>
+          <w:ilvl w:val="0"/>
+          <w:numId w:val="1"/>
+        </w:numPr>
+      </w:pPr>
       <w:proofErr w:type="spellStart"/>
       <w:r>
-        <w:t>parkinson’s</w:t>
+        <w:t>Dae</w:t>
       </w:r>
       <w:proofErr w:type="spellEnd"/>
       <w:r>
-        <w:t xml:space="preserve"> disease using sensor based smart glove. IEEE Xplore DOI: https://doi.org/10.1109/CBMS.2011.5999113 (2010). </w:t>
-      </w:r>
-    </w:p>
-    <w:p>
-      <w:pPr>
-        <w:pStyle w:val="ListParagraph"/>
-        <w:numPr>
-          <w:ilvl w:val="0"/>
-          <w:numId w:val="1"/>
-        </w:numPr>
-      </w:pPr>
+        <w:t xml:space="preserve"> Seok Lee, B. G. L., Teak Wei Chong. Stress events detection of driver by wearable glove system. IEEE Xplore DOI: https://doi.org/10.1109/JSEN.2016.2625323 (2017).</w:t>
+      </w:r>
+    </w:p>
+    <w:p>
+      <w:pPr>
+        <w:pStyle w:val="ListParagraph"/>
+        <w:numPr>
+          <w:ilvl w:val="0"/>
+          <w:numId w:val="1"/>
+        </w:numPr>
+      </w:pPr>
+      <w:r>
+        <w:t>Boon-</w:t>
+      </w:r>
       <w:proofErr w:type="spellStart"/>
       <w:r>
-        <w:t>Dae</w:t>
+        <w:t>Giin</w:t>
       </w:r>
       <w:proofErr w:type="spellEnd"/>
       <w:r>
-        <w:t xml:space="preserve"> Seok Lee, B. G. L., Teak Wei Chong. Stress events detection of driver by wearable glove system. IEEE Xplore DOI: https://doi.org/10.1109/JSEN.2016.2625323 (2017).</w:t>
-      </w:r>
-    </w:p>
-    <w:p>
-      <w:pPr>
-        <w:pStyle w:val="ListParagraph"/>
-        <w:numPr>
-          <w:ilvl w:val="0"/>
-          <w:numId w:val="1"/>
-        </w:numPr>
-      </w:pPr>
-      <w:r>
-        <w:t>Boon-</w:t>
-      </w:r>
+        <w:t xml:space="preserve"> Lee, W.-Y. C. Wearable glove-type driver stress detection using a motion sensor. IEEE Xplore DOI: https: //doi.org/10.1109/TITS.2016.2617881 (2016).</w:t>
+      </w:r>
+    </w:p>
+    <w:p>
+      <w:pPr>
+        <w:pStyle w:val="ListParagraph"/>
+        <w:numPr>
+          <w:ilvl w:val="0"/>
+          <w:numId w:val="1"/>
+        </w:numPr>
+      </w:pPr>
+      <w:hyperlink r:id="rId8" w:history="1">
+        <w:r>
+          <w:rPr>
+            <w:rStyle w:val="Hyperlink"/>
+          </w:rPr>
+          <w:t>https://ieeexplore.ieee.org/stamp/stamp.jsp?tp=&amp;arnumber=6815677</w:t>
+        </w:r>
+      </w:hyperlink>
+      <w:r>
+        <w:t xml:space="preserve"> </w:t>
+      </w:r>
+    </w:p>
+    <w:p>
+      <w:pPr>
+        <w:pStyle w:val="ListParagraph"/>
+        <w:numPr>
+          <w:ilvl w:val="0"/>
+          <w:numId w:val="1"/>
+        </w:numPr>
+      </w:pPr>
+      <w:r>
+        <w:lastRenderedPageBreak/>
+        <w:t xml:space="preserve">https://www.mendeley.com/catalogue/7abb4c36-efa4-3912-9c4d-75537c7de525/ </w:t>
+      </w:r>
+    </w:p>
+    <w:p>
+      <w:pPr>
+        <w:pStyle w:val="ListParagraph"/>
+        <w:numPr>
+          <w:ilvl w:val="0"/>
+          <w:numId w:val="1"/>
+        </w:numPr>
+      </w:pPr>
+      <w:hyperlink r:id="rId9" w:history="1">
+        <w:r>
+          <w:rPr>
+            <w:rStyle w:val="Hyperlink"/>
+          </w:rPr>
+          <w:t>https://ieeexplore.ieee.org/stamp/stamp.jsp?tp=&amp;arnumber=6943125</w:t>
+        </w:r>
+      </w:hyperlink>
+      <w:r>
+        <w:t xml:space="preserve"> </w:t>
+      </w:r>
+    </w:p>
+    <w:p>
+      <w:pPr>
+        <w:pStyle w:val="ListParagraph"/>
+        <w:numPr>
+          <w:ilvl w:val="0"/>
+          <w:numId w:val="1"/>
+        </w:numPr>
+      </w:pPr>
+      <w:hyperlink r:id="rId10" w:history="1">
+        <w:r>
+          <w:rPr>
+            <w:rStyle w:val="Hyperlink"/>
+          </w:rPr>
+          <w:t>https://ieeexplore.ieee.org/stamp/stamp.jsp?tp=&amp;arnumber=4539650</w:t>
+        </w:r>
+      </w:hyperlink>
+      <w:r>
+        <w:t xml:space="preserve"> [Survey of wearable sensor gloves]</w:t>
+      </w:r>
+    </w:p>
+    <w:p>
+      <w:pPr>
+        <w:pStyle w:val="ListParagraph"/>
+        <w:numPr>
+          <w:ilvl w:val="0"/>
+          <w:numId w:val="1"/>
+        </w:numPr>
+      </w:pPr>
+      <w:hyperlink r:id="rId11" w:history="1">
+        <w:r>
+          <w:rPr>
+            <w:rStyle w:val="Hyperlink"/>
+          </w:rPr>
+          <w:t>https://www.senspro.cz/index en.php</w:t>
+        </w:r>
+      </w:hyperlink>
+      <w:r>
+        <w:t>.</w:t>
+      </w:r>
+      <w:r>
+        <w:t xml:space="preserve"> </w:t>
+      </w:r>
+    </w:p>
+    <w:p>
+      <w:pPr>
+        <w:pStyle w:val="ListParagraph"/>
+        <w:numPr>
+          <w:ilvl w:val="0"/>
+          <w:numId w:val="1"/>
+        </w:numPr>
+      </w:pPr>
+      <w:hyperlink r:id="rId12" w:history="1">
+        <w:r>
+          <w:rPr>
+            <w:rStyle w:val="Hyperlink"/>
+          </w:rPr>
+          <w:t>https://www.flexpoint.com/usbglovekit</w:t>
+        </w:r>
+      </w:hyperlink>
+      <w:r>
+        <w:t>.</w:t>
+      </w:r>
+      <w:r>
+        <w:t xml:space="preserve"> </w:t>
+      </w:r>
+    </w:p>
+    <w:p>
+      <w:pPr>
+        <w:pStyle w:val="ListParagraph"/>
+        <w:numPr>
+          <w:ilvl w:val="0"/>
+          <w:numId w:val="1"/>
+        </w:numPr>
+      </w:pPr>
+      <w:hyperlink r:id="rId13" w:history="1">
+        <w:r>
+          <w:rPr>
+            <w:rStyle w:val="Hyperlink"/>
+          </w:rPr>
+          <w:t>https://onlinelibrary.wiley.com/doi/epdf/10.1002/adma.201901924</w:t>
+        </w:r>
+      </w:hyperlink>
+      <w:r>
+        <w:t xml:space="preserve"> </w:t>
+      </w:r>
+      <w:r>
+        <w:t>Advanced Soft Materials, Sensor Integrations, and Applications of Wearable Flexible Hybrid Electronics in Healthcare, Energy, and Environment</w:t>
+      </w:r>
+    </w:p>
+    <w:p>
+      <w:pPr>
+        <w:pStyle w:val="ListParagraph"/>
+        <w:numPr>
+          <w:ilvl w:val="0"/>
+          <w:numId w:val="1"/>
+        </w:numPr>
+      </w:pPr>
+      <w:hyperlink r:id="rId14" w:history="1">
+        <w:r>
+          <w:rPr>
+            <w:rStyle w:val="Hyperlink"/>
+          </w:rPr>
+          <w:t>http://muri-printed-electronics.umn.edu/</w:t>
+        </w:r>
+      </w:hyperlink>
+      <w:r>
+        <w:t xml:space="preserve"> </w:t>
+      </w:r>
+    </w:p>
+    <w:p>
+      <w:pPr>
+        <w:pStyle w:val="ListParagraph"/>
+        <w:numPr>
+          <w:ilvl w:val="0"/>
+          <w:numId w:val="1"/>
+        </w:numPr>
+      </w:pPr>
+      <w:hyperlink r:id="rId15" w:history="1">
+        <w:r>
+          <w:rPr>
+            <w:rStyle w:val="Hyperlink"/>
+          </w:rPr>
+          <w:t>https://www.nature.com/articles/s41528-020-00095-4</w:t>
+        </w:r>
+      </w:hyperlink>
+      <w:r>
+        <w:t xml:space="preserve"> </w:t>
+      </w:r>
+    </w:p>
+    <w:p>
+      <w:pPr>
+        <w:pStyle w:val="ListParagraph"/>
+        <w:numPr>
+          <w:ilvl w:val="0"/>
+          <w:numId w:val="1"/>
+        </w:numPr>
+      </w:pPr>
+      <w:hyperlink r:id="rId16" w:history="1">
+        <w:r>
+          <w:rPr>
+            <w:rStyle w:val="Hyperlink"/>
+          </w:rPr>
+          <w:t>https://www.sciencedirect.com/science/article/pii/S1388248110003899</w:t>
+        </w:r>
+      </w:hyperlink>
+      <w:r>
+        <w:t xml:space="preserve"> </w:t>
+      </w:r>
+    </w:p>
+    <w:p>
+      <w:pPr>
+        <w:pStyle w:val="ListParagraph"/>
+        <w:numPr>
+          <w:ilvl w:val="0"/>
+          <w:numId w:val="1"/>
+        </w:numPr>
+      </w:pPr>
+      <w:hyperlink r:id="rId17" w:history="1">
+        <w:r>
+          <w:rPr>
+            <w:rStyle w:val="Hyperlink"/>
+          </w:rPr>
+          <w:t>https://www.nature.com/articles/s41598-018-31628-7</w:t>
+        </w:r>
+      </w:hyperlink>
+      <w:r>
+        <w:t xml:space="preserve"> </w:t>
+      </w:r>
+    </w:p>
+    <w:p>
+      <w:pPr>
+        <w:pStyle w:val="ListParagraph"/>
+        <w:numPr>
+          <w:ilvl w:val="0"/>
+          <w:numId w:val="1"/>
+        </w:numPr>
+      </w:pPr>
+      <w:hyperlink r:id="rId18" w:history="1">
+        <w:r>
+          <w:rPr>
+            <w:rStyle w:val="Hyperlink"/>
+          </w:rPr>
+          <w:t>https://www.sciencemag.org/news/2015/10/sensors-may-soon-give-prosthetics-lifelike-sense-touch</w:t>
+        </w:r>
+      </w:hyperlink>
+      <w:r>
+        <w:t xml:space="preserve"> </w:t>
+      </w:r>
+    </w:p>
+    <w:p>
+      <w:pPr>
+        <w:pStyle w:val="ListParagraph"/>
+        <w:numPr>
+          <w:ilvl w:val="0"/>
+          <w:numId w:val="1"/>
+        </w:numPr>
+      </w:pPr>
+      <w:hyperlink r:id="rId19" w:history="1">
+        <w:r>
+          <w:rPr>
+            <w:rStyle w:val="Hyperlink"/>
+          </w:rPr>
+          <w:t>https://www.rehabmart.com/product/smart-glove-for-stroke-rehabilitation-by-neofect-49247.html?gclid=Cj0KCQiA3NX_BRDQARIsALA3fILmFJC7fMqFPAU3qoxPEqXB0Ly_DZAwrzM9IlDR2tFiQVmghzk41lYaAuGyEALw_wcB</w:t>
+        </w:r>
+      </w:hyperlink>
+      <w:r>
+        <w:t xml:space="preserve"> </w:t>
+      </w:r>
+    </w:p>
+    <w:p>
+      <w:pPr>
+        <w:pStyle w:val="ListParagraph"/>
+        <w:numPr>
+          <w:ilvl w:val="0"/>
+          <w:numId w:val="1"/>
+        </w:numPr>
+      </w:pPr>
+      <w:r>
+        <w:t>DOI: 10.1016/j.mejo.2018.01.014</w:t>
+      </w:r>
+      <w:r>
+        <w:t xml:space="preserve"> “Wearable technologies for hand joints monitoring for </w:t>
+      </w:r>
+      <w:proofErr w:type="gramStart"/>
+      <w:r>
+        <w:t>rehabilitation</w:t>
+      </w:r>
+      <w:proofErr w:type="gramEnd"/>
+    </w:p>
+    <w:p>
+      <w:pPr>
+        <w:pStyle w:val="ListParagraph"/>
+        <w:numPr>
+          <w:ilvl w:val="0"/>
+          <w:numId w:val="1"/>
+        </w:numPr>
+      </w:pPr>
+      <w:hyperlink r:id="rId20" w:history="1">
+        <w:r>
+          <w:rPr>
+            <w:rStyle w:val="Hyperlink"/>
+          </w:rPr>
+          <w:t>https://pressureprofile.com/body-pressure-mapping/tactile-glove</w:t>
+        </w:r>
+      </w:hyperlink>
+      <w:r>
+        <w:t xml:space="preserve"> </w:t>
+      </w:r>
+    </w:p>
+    <w:p>
+      <w:pPr>
+        <w:pStyle w:val="ListParagraph"/>
+        <w:numPr>
+          <w:ilvl w:val="0"/>
+          <w:numId w:val="1"/>
+        </w:numPr>
+      </w:pPr>
+      <w:hyperlink r:id="rId21" w:history="1">
+        <w:r>
+          <w:rPr>
+            <w:rStyle w:val="Hyperlink"/>
+          </w:rPr>
+          <w:t>https://pressureprofile.com/body-pressure-mapping/finger-tps</w:t>
+        </w:r>
+      </w:hyperlink>
+      <w:r>
+        <w:t xml:space="preserve"> </w:t>
+      </w:r>
+    </w:p>
+    <w:p>
+      <w:pPr>
+        <w:pStyle w:val="ListParagraph"/>
+        <w:numPr>
+          <w:ilvl w:val="0"/>
+          <w:numId w:val="1"/>
+        </w:numPr>
+      </w:pPr>
+      <w:hyperlink r:id="rId22" w:history="1">
+        <w:r>
+          <w:rPr>
+            <w:rStyle w:val="Hyperlink"/>
+          </w:rPr>
+          <w:t>https://www.flexpoint.com/</w:t>
+        </w:r>
+      </w:hyperlink>
+      <w:r>
+        <w:t xml:space="preserve"> </w:t>
+      </w:r>
+    </w:p>
+    <w:p>
+      <w:pPr>
+        <w:pStyle w:val="ListParagraph"/>
+        <w:numPr>
+          <w:ilvl w:val="0"/>
+          <w:numId w:val="1"/>
+        </w:numPr>
+      </w:pPr>
+      <w:hyperlink r:id="rId23" w:history="1">
+        <w:r>
+          <w:rPr>
+            <w:rStyle w:val="Hyperlink"/>
+          </w:rPr>
+          <w:t>https://www.captoglove.com/shop/business-single/</w:t>
+        </w:r>
+      </w:hyperlink>
+      <w:r>
+        <w:t xml:space="preserve"> </w:t>
+      </w:r>
+    </w:p>
+    <w:p>
+      <w:pPr>
+        <w:pStyle w:val="ListParagraph"/>
+        <w:numPr>
+          <w:ilvl w:val="0"/>
+          <w:numId w:val="1"/>
+        </w:numPr>
+      </w:pPr>
+      <w:hyperlink r:id="rId24" w:history="1">
+        <w:r>
+          <w:rPr>
+            <w:rStyle w:val="Hyperlink"/>
+          </w:rPr>
+          <w:t>https://shop.neofect.com/products/neofect-smart-glove</w:t>
+        </w:r>
+      </w:hyperlink>
+      <w:r>
+        <w:t xml:space="preserve"> </w:t>
+      </w:r>
+    </w:p>
+    <w:p>
+      <w:pPr>
+        <w:pStyle w:val="ListParagraph"/>
+        <w:numPr>
+          <w:ilvl w:val="0"/>
+          <w:numId w:val="1"/>
+        </w:numPr>
+      </w:pPr>
+      <w:hyperlink r:id="rId25" w:history="1">
+        <w:r>
+          <w:rPr>
+            <w:rStyle w:val="Hyperlink"/>
+          </w:rPr>
+          <w:t>https://www.novel.de/products/pliance/glove-force-measurement/</w:t>
+        </w:r>
+      </w:hyperlink>
+      <w:r>
+        <w:t xml:space="preserve"> </w:t>
+      </w:r>
+    </w:p>
+    <w:p>
+      <w:pPr>
+        <w:pStyle w:val="ListParagraph"/>
+        <w:numPr>
+          <w:ilvl w:val="0"/>
+          <w:numId w:val="1"/>
+        </w:numPr>
+      </w:pPr>
+      <w:hyperlink r:id="rId26" w:history="1">
+        <w:r>
+          <w:rPr>
+            <w:rStyle w:val="Hyperlink"/>
+          </w:rPr>
+          <w:t>https://www.vrealities.com/products/data-gloves/dg5</w:t>
+        </w:r>
+      </w:hyperlink>
+      <w:r>
+        <w:t xml:space="preserve"> </w:t>
+      </w:r>
+    </w:p>
+    <w:p>
+      <w:pPr>
+        <w:pStyle w:val="ListParagraph"/>
+        <w:numPr>
+          <w:ilvl w:val="0"/>
+          <w:numId w:val="1"/>
+        </w:numPr>
+      </w:pPr>
+      <w:hyperlink r:id="rId27" w:history="1">
+        <w:r>
+          <w:rPr>
+            <w:rStyle w:val="Hyperlink"/>
+          </w:rPr>
+          <w:t>https://en.wikipedia.org/wiki/Power_Glove</w:t>
+        </w:r>
+      </w:hyperlink>
+      <w:r>
+        <w:t xml:space="preserve"> </w:t>
+      </w:r>
+    </w:p>
+    <w:p>
+      <w:pPr>
+        <w:pStyle w:val="ListParagraph"/>
+        <w:numPr>
+          <w:ilvl w:val="0"/>
+          <w:numId w:val="1"/>
+        </w:numPr>
+      </w:pPr>
+      <w:hyperlink r:id="rId28" w:history="1">
+        <w:r>
+          <w:rPr>
+            <w:rStyle w:val="Hyperlink"/>
+          </w:rPr>
+          <w:t>https://metamotion.com/hardware/motion-capture-hardware-gloves-Cybergloves.htm</w:t>
+        </w:r>
+      </w:hyperlink>
+      <w:r>
+        <w:t xml:space="preserve"> </w:t>
+      </w:r>
+    </w:p>
+    <w:p>
+      <w:pPr>
+        <w:pStyle w:val="ListParagraph"/>
+        <w:numPr>
+          <w:ilvl w:val="0"/>
+          <w:numId w:val="1"/>
+        </w:numPr>
+      </w:pPr>
+      <w:hyperlink r:id="rId29" w:history="1">
+        <w:r>
+          <w:rPr>
+            <w:rStyle w:val="Hyperlink"/>
+          </w:rPr>
+          <w:t>https://peregrineglove.com/products/peregrine-glove-st-full-kit-w-pod</w:t>
+        </w:r>
+      </w:hyperlink>
+      <w:r>
+        <w:t xml:space="preserve"> </w:t>
+      </w:r>
+    </w:p>
+    <w:p>
+      <w:pPr>
+        <w:pStyle w:val="ListParagraph"/>
+        <w:numPr>
+          <w:ilvl w:val="0"/>
+          <w:numId w:val="1"/>
+        </w:numPr>
+      </w:pPr>
+      <w:hyperlink r:id="rId30" w:history="1">
+        <w:r>
+          <w:rPr>
+            <w:rStyle w:val="Hyperlink"/>
+          </w:rPr>
+          <w:t>https://manus-vr.com/haptic-gloves</w:t>
+        </w:r>
+      </w:hyperlink>
+      <w:r>
+        <w:t xml:space="preserve"> </w:t>
+      </w:r>
+    </w:p>
+    <w:p>
+      <w:pPr>
+        <w:pStyle w:val="ListParagraph"/>
+        <w:numPr>
+          <w:ilvl w:val="0"/>
+          <w:numId w:val="1"/>
+        </w:numPr>
+      </w:pPr>
+      <w:hyperlink r:id="rId31" w:history="1">
+        <w:r>
+          <w:rPr>
+            <w:rStyle w:val="Hyperlink"/>
+          </w:rPr>
+          <w:t>https://5dt.com/5dt-data-glove-ultra/</w:t>
+        </w:r>
+      </w:hyperlink>
+      <w:r>
+        <w:t xml:space="preserve"> </w:t>
+      </w:r>
+    </w:p>
+    <w:p>
+      <w:pPr>
+        <w:pStyle w:val="ListParagraph"/>
+        <w:numPr>
+          <w:ilvl w:val="0"/>
+          <w:numId w:val="1"/>
+        </w:numPr>
+      </w:pPr>
+      <w:hyperlink r:id="rId32" w:history="1">
+        <w:r>
+          <w:rPr>
+            <w:rStyle w:val="Hyperlink"/>
+          </w:rPr>
+          <w:t>https://www.anthrotronix.com/our-work/biomedical-assistive-devices/</w:t>
+        </w:r>
+      </w:hyperlink>
+      <w:r>
+        <w:t xml:space="preserve"> </w:t>
+      </w:r>
+    </w:p>
+    <w:p>
+      <w:pPr>
+        <w:pStyle w:val="ListParagraph"/>
+        <w:numPr>
+          <w:ilvl w:val="0"/>
+          <w:numId w:val="1"/>
+        </w:numPr>
+      </w:pPr>
+      <w:hyperlink r:id="rId33" w:history="1">
+        <w:r>
+          <w:rPr>
+            <w:rStyle w:val="Hyperlink"/>
+          </w:rPr>
+          <w:t>https://www.thingiverse.com/thing:1606915</w:t>
+        </w:r>
+      </w:hyperlink>
+      <w:r>
+        <w:t xml:space="preserve"> </w:t>
+      </w:r>
+    </w:p>
+    <w:p>
+      <w:pPr>
+        <w:pStyle w:val="ListParagraph"/>
+        <w:numPr>
+          <w:ilvl w:val="0"/>
+          <w:numId w:val="1"/>
+        </w:numPr>
+      </w:pPr>
+      <w:hyperlink r:id="rId34" w:history="1">
+        <w:r>
+          <w:rPr>
+            <w:rStyle w:val="Hyperlink"/>
+          </w:rPr>
+          <w:t>https://stdl.se/?p=3851</w:t>
+        </w:r>
+      </w:hyperlink>
+      <w:r>
+        <w:t xml:space="preserve"> </w:t>
+      </w:r>
+    </w:p>
+    <w:p>
+      <w:pPr>
+        <w:pStyle w:val="ListParagraph"/>
+        <w:numPr>
+          <w:ilvl w:val="0"/>
+          <w:numId w:val="1"/>
+        </w:numPr>
+      </w:pPr>
+      <w:hyperlink r:id="rId35" w:history="1">
+        <w:r>
+          <w:rPr>
+            <w:rStyle w:val="Hyperlink"/>
+          </w:rPr>
+          <w:t>https://bebopsensors.com/</w:t>
+        </w:r>
+      </w:hyperlink>
+      <w:r>
+        <w:t xml:space="preserve"> </w:t>
+      </w:r>
+    </w:p>
+    <w:p>
+      <w:pPr>
+        <w:pStyle w:val="ListParagraph"/>
+        <w:numPr>
+          <w:ilvl w:val="0"/>
+          <w:numId w:val="1"/>
+        </w:numPr>
+      </w:pPr>
+      <w:hyperlink r:id="rId36" w:history="1">
+        <w:r>
+          <w:rPr>
+            <w:rStyle w:val="Hyperlink"/>
+          </w:rPr>
+          <w:t>https://mimugloves.com/</w:t>
+        </w:r>
+      </w:hyperlink>
+    </w:p>
+    <w:p>
+      <w:pPr>
+        <w:pStyle w:val="ListParagraph"/>
+        <w:numPr>
+          <w:ilvl w:val="0"/>
+          <w:numId w:val="1"/>
+        </w:numPr>
+      </w:pPr>
+      <w:hyperlink r:id="rId37" w:history="1">
+        <w:r>
+          <w:rPr>
+            <w:rStyle w:val="Hyperlink"/>
+          </w:rPr>
+          <w:t>https://hackaday.com/2011/05/13/emulating-a-marching-band-with-wearable-instruments/</w:t>
+        </w:r>
+      </w:hyperlink>
+      <w:r>
+        <w:t xml:space="preserve"> </w:t>
+      </w:r>
+    </w:p>
+    <w:p>
+      <w:pPr>
+        <w:pStyle w:val="ListParagraph"/>
+        <w:numPr>
+          <w:ilvl w:val="0"/>
+          <w:numId w:val="1"/>
+        </w:numPr>
+      </w:pPr>
+      <w:hyperlink r:id="rId38" w:history="1">
+        <w:r>
+          <w:rPr>
+            <w:rStyle w:val="Hyperlink"/>
+          </w:rPr>
+          <w:t>https://benkrasnow.blogspot.com/2010/12/diy-10-finger-flex-sensor-gloves-for.html</w:t>
+        </w:r>
+      </w:hyperlink>
+      <w:r>
+        <w:t xml:space="preserve"> </w:t>
+      </w:r>
+    </w:p>
+    <w:p>
+      <w:pPr>
+        <w:pStyle w:val="ListParagraph"/>
+        <w:numPr>
+          <w:ilvl w:val="0"/>
+          <w:numId w:val="1"/>
+        </w:numPr>
+      </w:pPr>
+      <w:hyperlink r:id="rId39" w:history="1">
+        <w:r>
+          <w:rPr>
+            <w:rStyle w:val="Hyperlink"/>
+          </w:rPr>
+          <w:t>http://www.nexgenergo.com/ergonomics/nexglove.html</w:t>
+        </w:r>
+      </w:hyperlink>
+      <w:r>
+        <w:t xml:space="preserve"> </w:t>
+      </w:r>
+    </w:p>
+    <w:p>
+      <w:pPr>
+        <w:pStyle w:val="ListParagraph"/>
+        <w:numPr>
+          <w:ilvl w:val="0"/>
+          <w:numId w:val="1"/>
+        </w:numPr>
+      </w:pPr>
+      <w:hyperlink r:id="rId40" w:history="1">
+        <w:r>
+          <w:rPr>
+            <w:rStyle w:val="Hyperlink"/>
+          </w:rPr>
+          <w:t>https://www.kobakant.at/DIY/?p=2806</w:t>
+        </w:r>
+      </w:hyperlink>
+      <w:r>
+        <w:t xml:space="preserve"> </w:t>
+      </w:r>
+    </w:p>
+    <w:p>
+      <w:pPr>
+        <w:pStyle w:val="ListParagraph"/>
+        <w:numPr>
+          <w:ilvl w:val="0"/>
+          <w:numId w:val="1"/>
+        </w:numPr>
+      </w:pPr>
+      <w:hyperlink r:id="rId41" w:history="1">
+        <w:r>
+          <w:rPr>
+            <w:rStyle w:val="Hyperlink"/>
+          </w:rPr>
+          <w:t>https://www.kobakant.at/DIY/?p=531</w:t>
+        </w:r>
+      </w:hyperlink>
+      <w:r>
+        <w:t xml:space="preserve"> </w:t>
+      </w:r>
+    </w:p>
+    <w:p>
+      <w:pPr>
+        <w:pStyle w:val="ListParagraph"/>
+        <w:numPr>
+          <w:ilvl w:val="0"/>
+          <w:numId w:val="1"/>
+        </w:numPr>
+      </w:pPr>
+      <w:hyperlink r:id="rId42" w:history="1">
+        <w:r>
+          <w:rPr>
+            <w:rStyle w:val="Hyperlink"/>
+          </w:rPr>
+          <w:t>https://www.kobakant.at/DIY/?p=5615</w:t>
+        </w:r>
+      </w:hyperlink>
+      <w:r>
+        <w:t xml:space="preserve"> </w:t>
+      </w:r>
+    </w:p>
+    <w:p>
+      <w:pPr>
+        <w:pStyle w:val="ListParagraph"/>
+        <w:numPr>
+          <w:ilvl w:val="0"/>
+          <w:numId w:val="1"/>
+        </w:numPr>
+      </w:pPr>
+      <w:hyperlink r:id="rId43" w:history="1">
+        <w:r>
+          <w:rPr>
+            <w:rStyle w:val="Hyperlink"/>
+          </w:rPr>
+          <w:t>https://www.drlab.org/project/e-textile-sensing-glove/</w:t>
+        </w:r>
+      </w:hyperlink>
+      <w:r>
+        <w:t xml:space="preserve"> </w:t>
+      </w:r>
+    </w:p>
+    <w:p>
+      <w:pPr>
+        <w:pStyle w:val="ListParagraph"/>
+        <w:numPr>
+          <w:ilvl w:val="0"/>
+          <w:numId w:val="1"/>
+        </w:numPr>
+      </w:pPr>
+      <w:hyperlink r:id="rId44" w:history="1">
+        <w:r>
+          <w:rPr>
+            <w:rStyle w:val="Hyperlink"/>
+          </w:rPr>
+          <w:t>https://www.k</w:t>
+        </w:r>
+        <w:r>
+          <w:rPr>
+            <w:rStyle w:val="Hyperlink"/>
+          </w:rPr>
+          <w:t>o</w:t>
+        </w:r>
+        <w:r>
+          <w:rPr>
+            <w:rStyle w:val="Hyperlink"/>
+          </w:rPr>
+          <w:t>bakant.at/DIY/?p=4247</w:t>
+        </w:r>
+      </w:hyperlink>
+      <w:r>
+        <w:t xml:space="preserve"> </w:t>
+      </w:r>
+    </w:p>
+    <w:p>
+      <w:pPr>
+        <w:pStyle w:val="ListParagraph"/>
+        <w:numPr>
+          <w:ilvl w:val="0"/>
+          <w:numId w:val="1"/>
+        </w:numPr>
+      </w:pPr>
+      <w:hyperlink r:id="rId45" w:history="1">
+        <w:r>
+          <w:rPr>
+            <w:rStyle w:val="Hyperlink"/>
+          </w:rPr>
+          <w:t>https://pubs.acs.org/doi/pdf/10.1021/acssensors.6b00145</w:t>
+        </w:r>
+      </w:hyperlink>
+    </w:p>
+    <w:p>
+      <w:pPr>
+        <w:pStyle w:val="ListParagraph"/>
+        <w:numPr>
+          <w:ilvl w:val="0"/>
+          <w:numId w:val="1"/>
+        </w:numPr>
+      </w:pPr>
+      <w:hyperlink r:id="rId46" w:history="1">
+        <w:r>
+          <w:rPr>
+            <w:rStyle w:val="Hyperlink"/>
+          </w:rPr>
+          <w:t>https://www.researchgate.net/publication/333122281_High_Degree_of_Freedom_Hand_Pose_Tracking_Using_Limited_Strain_Sensing_and_Optical_Training</w:t>
+        </w:r>
+      </w:hyperlink>
+      <w:r>
+        <w:t xml:space="preserve"> </w:t>
+      </w:r>
+    </w:p>
+    <w:p>
+      <w:pPr>
+        <w:pStyle w:val="ListParagraph"/>
+        <w:numPr>
+          <w:ilvl w:val="0"/>
+          <w:numId w:val="1"/>
+        </w:numPr>
+      </w:pPr>
+      <w:hyperlink r:id="rId47" w:history="1">
+        <w:r>
+          <w:rPr>
+            <w:rStyle w:val="Hyperlink"/>
+          </w:rPr>
+          <w:t>https://onlinelibrary.wiley.com/doi/epdf/10.1002/adma.201701985?saml_referrer</w:t>
+        </w:r>
+      </w:hyperlink>
+      <w:r>
+        <w:t xml:space="preserve"> </w:t>
+      </w:r>
+    </w:p>
+    <w:p>
+      <w:pPr>
+        <w:pStyle w:val="ListParagraph"/>
+        <w:numPr>
+          <w:ilvl w:val="0"/>
+          <w:numId w:val="1"/>
+        </w:numPr>
+      </w:pPr>
+      <w:hyperlink r:id="rId48" w:history="1">
+        <w:r>
+          <w:rPr>
+            <w:rStyle w:val="Hyperlink"/>
+          </w:rPr>
+          <w:t>https://onlinelibrary.wiley.com/doi/epdf/10.1002/smll.201901558</w:t>
+        </w:r>
+      </w:hyperlink>
+      <w:r>
+        <w:t xml:space="preserve"> </w:t>
+      </w:r>
+    </w:p>
+    <w:p>
+      <w:pPr>
+        <w:pStyle w:val="ListParagraph"/>
+        <w:numPr>
+          <w:ilvl w:val="0"/>
+          <w:numId w:val="1"/>
+        </w:numPr>
+      </w:pPr>
+      <w:hyperlink r:id="rId49" w:history="1">
+        <w:r>
+          <w:rPr>
+            <w:rStyle w:val="Hyperlink"/>
+          </w:rPr>
+          <w:t>https://onlinelibrary.wiley.com/doi/epdf/10.1002/admt.201600136</w:t>
+        </w:r>
+      </w:hyperlink>
+      <w:r>
+        <w:t xml:space="preserve"> </w:t>
+      </w:r>
+    </w:p>
+    <w:p>
+      <w:pPr>
+        <w:pStyle w:val="ListParagraph"/>
+        <w:numPr>
+          <w:ilvl w:val="0"/>
+          <w:numId w:val="1"/>
+        </w:numPr>
+      </w:pPr>
+      <w:hyperlink r:id="rId50" w:history="1">
+        <w:r>
+          <w:rPr>
+            <w:rStyle w:val="Hyperlink"/>
+          </w:rPr>
+          <w:t>https://www.mdpi.com/1424-8220/18/2/418</w:t>
+        </w:r>
+      </w:hyperlink>
+      <w:r>
+        <w:t xml:space="preserve"> </w:t>
+      </w:r>
+    </w:p>
+    <w:p>
+      <w:pPr>
+        <w:pStyle w:val="ListParagraph"/>
+        <w:numPr>
+          <w:ilvl w:val="0"/>
+          <w:numId w:val="1"/>
+        </w:numPr>
+      </w:pPr>
+      <w:hyperlink r:id="rId51" w:history="1">
+        <w:r>
+          <w:rPr>
+            <w:rStyle w:val="Hyperlink"/>
+          </w:rPr>
+          <w:t>https://pubs.acs.org/doi/pdf/10.1021/acsami.7b17709</w:t>
+        </w:r>
+      </w:hyperlink>
+      <w:r>
+        <w:t xml:space="preserve"> </w:t>
+      </w:r>
+    </w:p>
+    <w:p>
+      <w:pPr>
+        <w:pStyle w:val="ListParagraph"/>
+        <w:numPr>
+          <w:ilvl w:val="0"/>
+          <w:numId w:val="1"/>
+        </w:numPr>
+      </w:pPr>
+      <w:hyperlink r:id="rId52" w:history="1">
+        <w:r>
+          <w:rPr>
+            <w:rStyle w:val="Hyperlink"/>
+          </w:rPr>
+          <w:t>https://pubs.acs.org/doi/pdf/10.1021/acsami.0c11937</w:t>
+        </w:r>
+      </w:hyperlink>
+      <w:r>
+        <w:t xml:space="preserve"> </w:t>
+      </w:r>
+    </w:p>
+    <w:p>
+      <w:pPr>
+        <w:pStyle w:val="ListParagraph"/>
+        <w:numPr>
+          <w:ilvl w:val="0"/>
+          <w:numId w:val="1"/>
+        </w:numPr>
+      </w:pPr>
+      <w:hyperlink r:id="rId53" w:history="1">
+        <w:r>
+          <w:rPr>
+            <w:rStyle w:val="Hyperlink"/>
+          </w:rPr>
+          <w:t>https://www.mdpi.com/1424-8220/20/7/1921</w:t>
+        </w:r>
+      </w:hyperlink>
+      <w:r>
+        <w:t xml:space="preserve"> </w:t>
+      </w:r>
+    </w:p>
+    <w:p>
+      <w:pPr>
+        <w:pStyle w:val="ListParagraph"/>
+        <w:numPr>
+          <w:ilvl w:val="0"/>
+          <w:numId w:val="1"/>
+        </w:numPr>
+      </w:pPr>
+      <w:hyperlink r:id="rId54" w:history="1">
+        <w:r>
+          <w:rPr>
+            <w:rStyle w:val="Hyperlink"/>
+          </w:rPr>
+          <w:t>https://www.sciencedirect.com/science/article/pii/S0924424718312706?casa_token=0y3DJ1QLMyQAAAAA:krWA5JZa3nua36ZyoKNJjNojLi5cbPPY5spcg-oWRhN461xEABHK3OCvXKInaHVeEdB6SS2hQA</w:t>
+        </w:r>
+      </w:hyperlink>
+      <w:r>
+        <w:t xml:space="preserve"> </w:t>
+      </w:r>
+    </w:p>
+    <w:p>
+      <w:pPr>
+        <w:pStyle w:val="ListParagraph"/>
+        <w:numPr>
+          <w:ilvl w:val="0"/>
+          <w:numId w:val="1"/>
+        </w:numPr>
+      </w:pPr>
+      <w:hyperlink r:id="rId55" w:history="1">
+        <w:r>
+          <w:rPr>
+            <w:rStyle w:val="Hyperlink"/>
+          </w:rPr>
+          <w:t>https://pubs.acs.org/doi/pdf/10.1021/acsami.0c08114</w:t>
+        </w:r>
+      </w:hyperlink>
+      <w:r>
+        <w:t xml:space="preserve"> </w:t>
+      </w:r>
+    </w:p>
+    <w:p>
+      <w:pPr>
+        <w:pStyle w:val="ListParagraph"/>
+        <w:numPr>
+          <w:ilvl w:val="0"/>
+          <w:numId w:val="1"/>
+        </w:numPr>
+      </w:pPr>
+      <w:hyperlink r:id="rId56" w:history="1">
+        <w:r>
+          <w:rPr>
+            <w:rStyle w:val="Hyperlink"/>
+          </w:rPr>
+          <w:t>https://www.nejm.org/doi/full/10.1056/NEJMoa1917537?query=featured_home</w:t>
+        </w:r>
+      </w:hyperlink>
+    </w:p>
+    <w:p>
+      <w:pPr>
+        <w:pStyle w:val="ListParagraph"/>
+        <w:numPr>
+          <w:ilvl w:val="0"/>
+          <w:numId w:val="1"/>
+        </w:numPr>
+      </w:pPr>
       <w:proofErr w:type="spellStart"/>
       <w:r>
-        <w:t>Giin</w:t>
+        <w:t>Soubeyrand</w:t>
       </w:r>
       <w:proofErr w:type="spellEnd"/>
       <w:r>
-        <w:t xml:space="preserve"> Lee, W.-Y. C. Wearable glove-type driver stress detection using a motion sensor. IEEE Xplore DOI: https: //doi.org/10.1109/TITS.2016.2617881 (2016).</w:t>
-      </w:r>
-    </w:p>
-    <w:p>
-      <w:pPr>
-        <w:pStyle w:val="ListParagraph"/>
-        <w:numPr>
-          <w:ilvl w:val="0"/>
-          <w:numId w:val="1"/>
-        </w:numPr>
-      </w:pPr>
-      <w:hyperlink r:id="rId8" w:history="1">
-        <w:r>
-          <w:rPr>
-            <w:rStyle w:val="Hyperlink"/>
-          </w:rPr>
-          <w:t>https://ieeexplore.ieee.org/stamp/stamp.jsp?tp=&amp;arnumber=6815677</w:t>
-        </w:r>
-      </w:hyperlink>
-      <w:r>
-        <w:t xml:space="preserve"> </w:t>
-      </w:r>
-    </w:p>
-    <w:p>
-      <w:pPr>
-        <w:pStyle w:val="ListParagraph"/>
-        <w:numPr>
-          <w:ilvl w:val="0"/>
-          <w:numId w:val="1"/>
-        </w:numPr>
-      </w:pPr>
-      <w:r>
-        <w:lastRenderedPageBreak/>
-        <w:t>Multisensory Smart Glove for Tactile Feedback in Prosthetic Hand</w:t>
-      </w:r>
-      <w:r>
-        <w:t xml:space="preserve">, </w:t>
-      </w:r>
-      <w:r>
-        <w:t xml:space="preserve">Anton </w:t>
+        <w:t xml:space="preserve">, M., </w:t>
       </w:r>
       <w:proofErr w:type="spellStart"/>
       <w:r>
-        <w:t>Polishchuk</w:t>
+        <w:t>Melhem</w:t>
       </w:r>
       <w:proofErr w:type="spellEnd"/>
       <w:r>
-        <w:t xml:space="preserve">, William Taube </w:t>
+        <w:t xml:space="preserve">, R., </w:t>
       </w:r>
       <w:proofErr w:type="spellStart"/>
       <w:r>
-        <w:t>Navaraj</w:t>
+        <w:t>Protais</w:t>
       </w:r>
       <w:proofErr w:type="spellEnd"/>
       <w:r>
-        <w:t xml:space="preserve">, </w:t>
+        <w:t xml:space="preserve">, M., </w:t>
       </w:r>
       <w:proofErr w:type="spellStart"/>
       <w:r>
-        <w:t>Hadi</w:t>
+        <w:t>Artuso</w:t>
       </w:r>
       <w:proofErr w:type="spellEnd"/>
       <w:r>
-        <w:t xml:space="preserve"> </w:t>
+        <w:t xml:space="preserve">, M., and </w:t>
       </w:r>
       <w:proofErr w:type="spellStart"/>
       <w:r>
-        <w:t>Heidari</w:t>
+        <w:t>Creze</w:t>
       </w:r>
       <w:proofErr w:type="spellEnd"/>
       <w:r>
-        <w:t>, Ravinder Dahiya</w:t>
-      </w:r>
-      <w:r>
-        <w:t xml:space="preserve">; </w:t>
-      </w:r>
-      <w:r>
-        <w:t xml:space="preserve">30th </w:t>
+        <w:t xml:space="preserve">, M., 2020.   “Anatomy of </w:t>
       </w:r>
       <w:proofErr w:type="spellStart"/>
       <w:r>
-        <w:t>Eurosensors</w:t>
+        <w:t>themedian</w:t>
       </w:r>
       <w:proofErr w:type="spellEnd"/>
       <w:r>
-        <w:t xml:space="preserve"> Conference, EUROSENSORS 2016</w:t>
-      </w:r>
-    </w:p>
-    <w:p>
-      <w:pPr>
-        <w:pStyle w:val="ListParagraph"/>
-        <w:numPr>
-          <w:ilvl w:val="0"/>
-          <w:numId w:val="1"/>
-        </w:numPr>
-      </w:pPr>
-      <w:hyperlink r:id="rId9" w:history="1">
-        <w:r>
-          <w:rPr>
-            <w:rStyle w:val="Hyperlink"/>
-          </w:rPr>
-          <w:t>https://ieeexplore.ieee.org/stamp/stamp.jsp?tp=&amp;arnumber=6943125</w:t>
-        </w:r>
-      </w:hyperlink>
-      <w:r>
-        <w:t xml:space="preserve"> </w:t>
-      </w:r>
-    </w:p>
-    <w:p>
-      <w:pPr>
-        <w:pStyle w:val="ListParagraph"/>
-        <w:numPr>
-          <w:ilvl w:val="0"/>
-          <w:numId w:val="1"/>
-        </w:numPr>
-      </w:pPr>
-      <w:hyperlink r:id="rId10" w:history="1">
-        <w:r>
-          <w:rPr>
-            <w:rStyle w:val="Hyperlink"/>
-          </w:rPr>
-          <w:t>https://ieeexplore.ieee.org/stamp/stamp.jsp?tp=&amp;arnumber=4539650</w:t>
-        </w:r>
-      </w:hyperlink>
-      <w:r>
-        <w:t xml:space="preserve"> [Survey of wearable sensor gloves]</w:t>
-      </w:r>
-    </w:p>
-    <w:p>
-      <w:pPr>
-        <w:pStyle w:val="ListParagraph"/>
-        <w:numPr>
-          <w:ilvl w:val="0"/>
-          <w:numId w:val="1"/>
-        </w:numPr>
-      </w:pPr>
-      <w:hyperlink r:id="rId11" w:history="1">
-        <w:r>
-          <w:rPr>
-            <w:rStyle w:val="Hyperlink"/>
-          </w:rPr>
-          <w:t>https://www.senspro.cz/index en.php</w:t>
-        </w:r>
-      </w:hyperlink>
-      <w:r>
-        <w:t>.</w:t>
-      </w:r>
-      <w:r>
-        <w:t xml:space="preserve"> </w:t>
-      </w:r>
-    </w:p>
-    <w:p>
-      <w:pPr>
-        <w:pStyle w:val="ListParagraph"/>
-        <w:numPr>
-          <w:ilvl w:val="0"/>
-          <w:numId w:val="1"/>
-        </w:numPr>
-      </w:pPr>
-      <w:hyperlink r:id="rId12" w:history="1">
-        <w:r>
-          <w:rPr>
-            <w:rStyle w:val="Hyperlink"/>
-          </w:rPr>
-          <w:t>https://www.flexpoint.com/usbglovekit</w:t>
-        </w:r>
-      </w:hyperlink>
-      <w:r>
-        <w:t>.</w:t>
-      </w:r>
-      <w:r>
-        <w:t xml:space="preserve"> </w:t>
-      </w:r>
-    </w:p>
-    <w:p>
-      <w:pPr>
-        <w:pStyle w:val="ListParagraph"/>
-        <w:numPr>
-          <w:ilvl w:val="0"/>
-          <w:numId w:val="1"/>
-        </w:numPr>
-      </w:pPr>
-      <w:hyperlink r:id="rId13" w:history="1">
-        <w:r>
-          <w:rPr>
-            <w:rStyle w:val="Hyperlink"/>
-          </w:rPr>
-          <w:t>https://onlinelibrary.wiley.com/doi/epdf/10.1002/adma.201901924</w:t>
-        </w:r>
-      </w:hyperlink>
-      <w:r>
-        <w:t xml:space="preserve"> </w:t>
-      </w:r>
-      <w:r>
-        <w:t>Advanced Soft Materials, Sensor Integrations, and Applications of Wearable Flexible Hybrid Electronics in Healthcare, Energy, and Environment</w:t>
-      </w:r>
-    </w:p>
-    <w:p>
-      <w:pPr>
-        <w:pStyle w:val="ListParagraph"/>
-        <w:numPr>
-          <w:ilvl w:val="0"/>
-          <w:numId w:val="1"/>
-        </w:numPr>
-      </w:pPr>
-      <w:hyperlink r:id="rId14" w:history="1">
-        <w:r>
-          <w:rPr>
-            <w:rStyle w:val="Hyperlink"/>
-          </w:rPr>
-          <w:t>http://muri-printed-electronics.umn.edu/</w:t>
-        </w:r>
-      </w:hyperlink>
-      <w:r>
-        <w:t xml:space="preserve"> </w:t>
-      </w:r>
-    </w:p>
-    <w:p>
-      <w:pPr>
-        <w:pStyle w:val="ListParagraph"/>
-        <w:numPr>
-          <w:ilvl w:val="0"/>
-          <w:numId w:val="1"/>
-        </w:numPr>
-      </w:pPr>
-      <w:hyperlink r:id="rId15" w:history="1">
-        <w:r>
-          <w:rPr>
-            <w:rStyle w:val="Hyperlink"/>
-          </w:rPr>
-          <w:t>https://www.nature.com/articles/s41528-020-00095-4</w:t>
-        </w:r>
-      </w:hyperlink>
-      <w:r>
-        <w:t xml:space="preserve"> </w:t>
-      </w:r>
-    </w:p>
-    <w:p>
-      <w:pPr>
-        <w:pStyle w:val="ListParagraph"/>
-        <w:numPr>
-          <w:ilvl w:val="0"/>
-          <w:numId w:val="1"/>
-        </w:numPr>
-      </w:pPr>
-      <w:hyperlink r:id="rId16" w:history="1">
-        <w:r>
-          <w:rPr>
-            <w:rStyle w:val="Hyperlink"/>
-          </w:rPr>
-          <w:t>https://www.sciencedirect.com/science/article/pii/S1388248110003899</w:t>
-        </w:r>
-      </w:hyperlink>
-      <w:r>
-        <w:t xml:space="preserve"> </w:t>
-      </w:r>
-    </w:p>
-    <w:p>
-      <w:pPr>
-        <w:pStyle w:val="ListParagraph"/>
-        <w:numPr>
-          <w:ilvl w:val="0"/>
-          <w:numId w:val="1"/>
-        </w:numPr>
-      </w:pPr>
-      <w:hyperlink r:id="rId17" w:history="1">
-        <w:r>
-          <w:rPr>
-            <w:rStyle w:val="Hyperlink"/>
-          </w:rPr>
-          <w:t>https://www.nature.com/articles/s41598-018-31628-7</w:t>
-        </w:r>
-      </w:hyperlink>
-      <w:r>
-        <w:t xml:space="preserve"> </w:t>
-      </w:r>
-    </w:p>
-    <w:p>
-      <w:pPr>
-        <w:pStyle w:val="ListParagraph"/>
-        <w:numPr>
-          <w:ilvl w:val="0"/>
-          <w:numId w:val="1"/>
-        </w:numPr>
-      </w:pPr>
-      <w:hyperlink r:id="rId18" w:history="1">
-        <w:r>
-          <w:rPr>
-            <w:rStyle w:val="Hyperlink"/>
-          </w:rPr>
-          <w:t>https://www.sciencemag.org/news/2015/10/sensors-may-soon-give-prosthetics-lifelike-sense-touch</w:t>
-        </w:r>
-      </w:hyperlink>
-      <w:r>
-        <w:t xml:space="preserve"> </w:t>
-      </w:r>
-    </w:p>
-    <w:p>
-      <w:pPr>
-        <w:pStyle w:val="ListParagraph"/>
-        <w:numPr>
-          <w:ilvl w:val="0"/>
-          <w:numId w:val="1"/>
-        </w:numPr>
-      </w:pPr>
-      <w:hyperlink r:id="rId19" w:history="1">
-        <w:r>
-          <w:rPr>
-            <w:rStyle w:val="Hyperlink"/>
-          </w:rPr>
-          <w:t>https://www.rehabmart.com/product/smart-glove-for-stroke-rehabilitation-by-neofect-49247.html?gclid=Cj0KCQiA3NX_BRDQARIsALA3fILmFJC7fMqFPAU3qoxPEqXB0Ly_DZAwrzM9IlDR2tFiQVmghzk41lYaAuGyEALw_wcB</w:t>
-        </w:r>
-      </w:hyperlink>
-      <w:r>
-        <w:t xml:space="preserve"> </w:t>
-      </w:r>
-    </w:p>
-    <w:p>
-      <w:pPr>
-        <w:pStyle w:val="ListParagraph"/>
-        <w:numPr>
-          <w:ilvl w:val="0"/>
-          <w:numId w:val="1"/>
-        </w:numPr>
-      </w:pPr>
-      <w:r>
-        <w:t>DOI: 10.1016/j.mejo.2018.01.014</w:t>
-      </w:r>
-      <w:r>
-        <w:t xml:space="preserve"> “Wearable technologies for hand joints monitoring for rehabilitation</w:t>
+        <w:t xml:space="preserve"> nerve and its clinical </w:t>
+      </w:r>
+      <w:proofErr w:type="spellStart"/>
+      <w:r>
+        <w:t>applications</w:t>
+      </w:r>
+      <w:proofErr w:type="gramStart"/>
+      <w:r>
+        <w:t>”.Hand</w:t>
+      </w:r>
+      <w:proofErr w:type="spellEnd"/>
+      <w:proofErr w:type="gramEnd"/>
+      <w:r>
+        <w:t xml:space="preserve"> Surgery and Rehabilitation,39(1), pp. 2 – 18.http://www.sciencedirect.com/science/article/pii/S2468122919303640.</w:t>
+      </w:r>
+    </w:p>
+    <w:p>
+      <w:pPr>
+        <w:pStyle w:val="ListParagraph"/>
+        <w:numPr>
+          <w:ilvl w:val="0"/>
+          <w:numId w:val="1"/>
+        </w:numPr>
+        <w:rPr>
+          <w:rStyle w:val="Hyperlink"/>
+          <w:color w:val="auto"/>
+          <w:u w:val="none"/>
+        </w:rPr>
+      </w:pPr>
+      <w:hyperlink r:id="rId57" w:history="1">
+        <w:r>
+          <w:rPr>
+            <w:rStyle w:val="Hyperlink"/>
+          </w:rPr>
+          <w:t>https://doi.org/10.1002/admt.201600013</w:t>
+        </w:r>
+      </w:hyperlink>
+    </w:p>
+    <w:p>
+      <w:pPr>
+        <w:pStyle w:val="ListParagraph"/>
+        <w:numPr>
+          <w:ilvl w:val="0"/>
+          <w:numId w:val="1"/>
+        </w:numPr>
+      </w:pPr>
+      <w:hyperlink r:id="rId58" w:history="1">
+        <w:r>
+          <w:rPr>
+            <w:rStyle w:val="Hyperlink"/>
+          </w:rPr>
+          <w:t>https://www.instructables.com/Haptic-Glove-With-DIY-Flex-Sensors/</w:t>
+        </w:r>
+      </w:hyperlink>
+      <w:r>
+        <w:t xml:space="preserve"> </w:t>
+      </w:r>
+    </w:p>
+    <w:p>
+      <w:pPr>
+        <w:pStyle w:val="ListParagraph"/>
+        <w:numPr>
+          <w:ilvl w:val="0"/>
+          <w:numId w:val="1"/>
+        </w:numPr>
+      </w:pPr>
+      <w:hyperlink r:id="rId59" w:history="1">
+        <w:r>
+          <w:rPr>
+            <w:rStyle w:val="Hyperlink"/>
+          </w:rPr>
+          <w:t>https://www.instructables.com/DIY-Glove-Controller-With-E-Textile-Sensors/</w:t>
+        </w:r>
+      </w:hyperlink>
+      <w:r>
+        <w:t xml:space="preserve"> </w:t>
+      </w:r>
+    </w:p>
+    <w:p>
+      <w:pPr>
+        <w:pStyle w:val="ListParagraph"/>
+        <w:numPr>
+          <w:ilvl w:val="0"/>
+          <w:numId w:val="1"/>
+        </w:numPr>
+      </w:pPr>
+      <w:hyperlink r:id="rId60" w:history="1">
+        <w:r>
+          <w:rPr>
+            <w:rStyle w:val="Hyperlink"/>
+          </w:rPr>
+          <w:t>https://iopscience.iop.org/article/10.1088/1361-665X/aab7cc/pdf</w:t>
+        </w:r>
+      </w:hyperlink>
+    </w:p>
+    <w:p>
+      <w:pPr>
+        <w:pStyle w:val="ListParagraph"/>
+        <w:numPr>
+          <w:ilvl w:val="0"/>
+          <w:numId w:val="1"/>
+        </w:numPr>
+      </w:pPr>
+      <w:hyperlink r:id="rId61" w:history="1">
+        <w:r>
+          <w:rPr>
+            <w:rStyle w:val="Hyperlink"/>
+          </w:rPr>
+          <w:t>https://pubs.acs.org/doi/abs/10.1021/acsami.0c11937?casa_token=78zW2Wtm_PwAAAAA:-_vLsbKIhKzx20L9lPlyDK4lS3_DYRH_3-hN0BpoXaLagmu2KBZGcOB5uZmPm55-RsDo2Syx6Quvjp4</w:t>
+        </w:r>
+      </w:hyperlink>
+      <w:r>
+        <w:t xml:space="preserve"> </w:t>
+      </w:r>
+    </w:p>
+    <w:p>
+      <w:pPr>
+        <w:pStyle w:val="ListParagraph"/>
+        <w:numPr>
+          <w:ilvl w:val="0"/>
+          <w:numId w:val="1"/>
+        </w:numPr>
+      </w:pPr>
+      <w:hyperlink r:id="rId62" w:history="1">
+        <w:r>
+          <w:rPr>
+            <w:rStyle w:val="Hyperlink"/>
+          </w:rPr>
+          <w:t>https://pubs.acs.org/doi/abs/10.1021/acsami.7b17709?casa_token=NcZyiR_sHoMAAAAA:bEyjntewm9GfpXGLwXAVMkCEyJ7SgXjOEfRQM3QtdL1zbhGiFRxnuYI540TLOJXW0ERhddStlMNZI2A</w:t>
+        </w:r>
+      </w:hyperlink>
+      <w:r>
+        <w:t xml:space="preserve"> </w:t>
+      </w:r>
+    </w:p>
+    <w:p>
+      <w:pPr>
+        <w:pStyle w:val="ListParagraph"/>
+        <w:numPr>
+          <w:ilvl w:val="0"/>
+          <w:numId w:val="1"/>
+        </w:numPr>
+      </w:pPr>
+      <w:hyperlink r:id="rId63" w:history="1">
+        <w:r>
+          <w:rPr>
+            <w:rStyle w:val="Hyperlink"/>
+          </w:rPr>
+          <w:t>https://www.mdpi.com/1424-8220/18/4/1190</w:t>
+        </w:r>
+      </w:hyperlink>
+    </w:p>
+    <w:p>
+      <w:pPr>
+        <w:pStyle w:val="ListParagraph"/>
+        <w:numPr>
+          <w:ilvl w:val="0"/>
+          <w:numId w:val="1"/>
+        </w:numPr>
+      </w:pPr>
+      <w:hyperlink r:id="rId64" w:history="1">
+        <w:r>
+          <w:rPr>
+            <w:rStyle w:val="Hyperlink"/>
+          </w:rPr>
+          <w:t>https://onlinelibrary.wiley.com/doi/full/10.1002/admt.202000073?casa_token=SHzu00dcnR4AAAAA%3AdfXhwEWHOZfhZAL36Eua1XjxQOj-pFhVgV9NOiUfNVLO2f3OG78hTELRruYrHv9JD8VkxjTQUla7JTg</w:t>
+        </w:r>
+      </w:hyperlink>
+    </w:p>
+    <w:p>
+      <w:pPr>
+        <w:pStyle w:val="ListParagraph"/>
+        <w:numPr>
+          <w:ilvl w:val="0"/>
+          <w:numId w:val="1"/>
+        </w:numPr>
+      </w:pPr>
+      <w:hyperlink r:id="rId65" w:history="1">
+        <w:r>
+          <w:rPr>
+            <w:rStyle w:val="Hyperlink"/>
+          </w:rPr>
+          <w:t>https://www.nature.com/articles/s41586-019-1234-z</w:t>
+        </w:r>
+      </w:hyperlink>
+      <w:r>
+        <w:t xml:space="preserve"> </w:t>
+      </w:r>
+    </w:p>
+    <w:p>
+      <w:pPr>
+        <w:pStyle w:val="ListParagraph"/>
+        <w:numPr>
+          <w:ilvl w:val="0"/>
+          <w:numId w:val="1"/>
+        </w:numPr>
+      </w:pPr>
+      <w:hyperlink r:id="rId66" w:history="1">
+        <w:r>
+          <w:rPr>
+            <w:rStyle w:val="Hyperlink"/>
+          </w:rPr>
+          <w:t>https://stretchsense.com/product/mocap-pro-super-splay/</w:t>
+        </w:r>
+      </w:hyperlink>
+    </w:p>
+    <w:p>
+      <w:pPr>
+        <w:pStyle w:val="ListParagraph"/>
+        <w:numPr>
+          <w:ilvl w:val="0"/>
+          <w:numId w:val="1"/>
+        </w:numPr>
+      </w:pPr>
+      <w:hyperlink r:id="rId67" w:history="1">
+        <w:r>
+          <w:rPr>
+            <w:rStyle w:val="Hyperlink"/>
+          </w:rPr>
+          <w:t>https://doi.org/10.1016/j.snb.2019.04.053</w:t>
+        </w:r>
+      </w:hyperlink>
+      <w:r>
+        <w:t xml:space="preserve"> </w:t>
+      </w:r>
+    </w:p>
+    <w:p>
+      <w:pPr>
+        <w:pStyle w:val="ListParagraph"/>
+        <w:numPr>
+          <w:ilvl w:val="0"/>
+          <w:numId w:val="1"/>
+        </w:numPr>
+      </w:pPr>
+      <w:r>
+        <w:t>10.1126/</w:t>
+      </w:r>
+      <w:proofErr w:type="gramStart"/>
+      <w:r>
+        <w:t>sciadv.abb</w:t>
+      </w:r>
+      <w:proofErr w:type="gramEnd"/>
+      <w:r>
+        <w:t>8308</w:t>
+      </w:r>
+      <w:r>
+        <w:t xml:space="preserve"> </w:t>
+      </w:r>
+    </w:p>
+    <w:p>
+      <w:pPr>
+        <w:pStyle w:val="ListParagraph"/>
+        <w:numPr>
+          <w:ilvl w:val="0"/>
+          <w:numId w:val="1"/>
+        </w:numPr>
+      </w:pPr>
+      <w:hyperlink r:id="rId68" w:history="1">
+        <w:r>
+          <w:rPr>
+            <w:rStyle w:val="Hyperlink"/>
+          </w:rPr>
+          <w:t>https://www.senseglove.com/nova/</w:t>
+        </w:r>
+      </w:hyperlink>
+      <w:r>
+        <w:t xml:space="preserve"> </w:t>
+      </w:r>
+    </w:p>
+    <w:p>
+      <w:pPr>
+        <w:pStyle w:val="ListParagraph"/>
+        <w:numPr>
+          <w:ilvl w:val="0"/>
+          <w:numId w:val="1"/>
+        </w:numPr>
+      </w:pPr>
+      <w:hyperlink r:id="rId69" w:history="1">
+        <w:r>
+          <w:rPr>
+            <w:rStyle w:val="Hyperlink"/>
+          </w:rPr>
+          <w:t>https://www.instructables.com/Etextile-VR-Gloves-for-Vive-Tracker/</w:t>
+        </w:r>
+      </w:hyperlink>
+      <w:r>
+        <w:t xml:space="preserve"> </w:t>
+      </w:r>
+    </w:p>
+    <w:p>
+      <w:pPr>
+        <w:pStyle w:val="ListParagraph"/>
+        <w:numPr>
+          <w:ilvl w:val="0"/>
+          <w:numId w:val="1"/>
+        </w:numPr>
+      </w:pPr>
+      <w:hyperlink r:id="rId70" w:history="1">
+        <w:r>
+          <w:rPr>
+            <w:rStyle w:val="Hyperlink"/>
+          </w:rPr>
+          <w:t>https://www.instructables.com/Flex-Sensor-Glove/</w:t>
+        </w:r>
+      </w:hyperlink>
+      <w:r>
+        <w:t xml:space="preserve"> </w:t>
+      </w:r>
+    </w:p>
+    <w:p>
+      <w:pPr>
+        <w:pStyle w:val="ListParagraph"/>
+        <w:numPr>
+          <w:ilvl w:val="0"/>
+          <w:numId w:val="1"/>
+        </w:numPr>
+      </w:pPr>
+      <w:hyperlink r:id="rId71" w:history="1">
+        <w:r>
+          <w:rPr>
+            <w:rStyle w:val="Hyperlink"/>
+          </w:rPr>
+          <w:t>https://www.instructables.com/Gesture-Input-Typing-Glove/</w:t>
+        </w:r>
+      </w:hyperlink>
+      <w:r>
+        <w:t xml:space="preserve"> </w:t>
+      </w:r>
+    </w:p>
+    <w:p>
+      <w:pPr>
+        <w:pStyle w:val="ListParagraph"/>
+        <w:numPr>
+          <w:ilvl w:val="0"/>
+          <w:numId w:val="1"/>
+        </w:numPr>
+      </w:pPr>
+      <w:hyperlink r:id="rId72" w:history="1">
+        <w:r>
+          <w:rPr>
+            <w:rStyle w:val="Hyperlink"/>
+          </w:rPr>
+          <w:t>https://www.instructables.com/Interactive-Gloves/</w:t>
+        </w:r>
+      </w:hyperlink>
+      <w:r>
+        <w:t xml:space="preserve"> </w:t>
+      </w:r>
+    </w:p>
+    <w:p>
+      <w:pPr>
+        <w:pStyle w:val="ListParagraph"/>
+        <w:numPr>
+          <w:ilvl w:val="0"/>
+          <w:numId w:val="1"/>
+        </w:numPr>
+      </w:pPr>
+      <w:hyperlink r:id="rId73" w:history="1">
+        <w:r>
+          <w:rPr>
+            <w:rStyle w:val="Hyperlink"/>
+          </w:rPr>
+          <w:t>https://www.instructables.com/Gesture-to-SpeechText-Converting-Glove/</w:t>
+        </w:r>
+      </w:hyperlink>
+      <w:r>
+        <w:t xml:space="preserve"> </w:t>
       </w:r>
     </w:p>
     <w:p>

</xml_diff>